<commit_message>
update to include WalmartLabs
first draft
</commit_message>
<xml_diff>
--- a/Michael Bierman Resume.docx
+++ b/Michael Bierman Resume.docx
@@ -29,7 +29,7 @@
           </v:shapetype>
           <v:shape id="_x0000_s1027" type="#_x0000_t75" href="http://en.wikipedia.org/wiki/QRcode" style="position:absolute;margin-left:18pt;margin-top:18pt;width:81pt;height:81pt;z-index:-251658752;mso-position-horizontal-relative:page;mso-position-vertical-relative:page" o:button="t">
             <v:fill o:detectmouseclick="t"/>
-            <v:imagedata r:id="rId9" o:title=""/>
+            <v:imagedata r:id="rId10" o:title=""/>
             <w10:wrap anchorx="page" anchory="page"/>
           </v:shape>
         </w:pict>
@@ -38,8 +38,14 @@
     <w:p>
       <w:pPr>
         <w:pStyle w:val="Name"/>
-      </w:pPr>
-      <w:r>
+        <w:rPr>
+          <w:rFonts w:ascii="Helvetica" w:hAnsi="Helvetica"/>
+        </w:rPr>
+      </w:pPr>
+      <w:r>
+        <w:rPr>
+          <w:rFonts w:ascii="Helvetica" w:hAnsi="Helvetica"/>
+        </w:rPr>
         <w:t>Michael Bierman</w:t>
       </w:r>
     </w:p>
@@ -101,30 +107,11 @@
       <w:r>
         <w:tab/>
       </w:r>
-      <w:r>
-        <w:fldChar w:fldCharType="begin"/>
-      </w:r>
-      <w:r>
-        <w:instrText>HYPERLINK "mailto:resume@thebermans.net?subject=Interested in your resume"</w:instrText>
-      </w:r>
-      <w:r>
-        <w:fldChar w:fldCharType="separate"/>
-      </w:r>
-      <w:r>
-        <w:t>resume (at) thebierm</w:t>
-      </w:r>
-      <w:r>
-        <w:t>a</w:t>
-      </w:r>
-      <w:r>
-        <w:t>n</w:t>
-      </w:r>
-      <w:r>
-        <w:t>s.net</w:t>
-      </w:r>
-      <w:r>
-        <w:fldChar w:fldCharType="end"/>
-      </w:r>
+      <w:hyperlink r:id="rId11" w:history="1">
+        <w:r>
+          <w:t>resume (at) thebiermans.net</w:t>
+        </w:r>
+      </w:hyperlink>
       <w:r>
         <w:tab/>
       </w:r>
@@ -147,6 +134,13 @@
       <w:pPr>
         <w:pStyle w:val="Heading1"/>
       </w:pPr>
+    </w:p>
+    <w:p>
+      <w:pPr>
+        <w:pStyle w:val="Heading1"/>
+      </w:pPr>
+      <w:bookmarkStart w:id="0" w:name="_GoBack"/>
+      <w:bookmarkEnd w:id="0"/>
       <w:r>
         <w:t>Profile</w:t>
       </w:r>
@@ -155,9 +149,9 @@
       <w:pPr>
         <w:pStyle w:val="Summary"/>
       </w:pPr>
-      <w:bookmarkStart w:id="0" w:name="OLE_LINK1"/>
-      <w:bookmarkStart w:id="1" w:name="OLE_LINK2"/>
-      <w:bookmarkStart w:id="2" w:name="OLE_LINK5"/>
+      <w:bookmarkStart w:id="1" w:name="OLE_LINK1"/>
+      <w:bookmarkStart w:id="2" w:name="OLE_LINK2"/>
+      <w:bookmarkStart w:id="3" w:name="OLE_LINK5"/>
       <w:r>
         <w:t>More than 1</w:t>
       </w:r>
@@ -198,9 +192,9 @@
         <w:t>.</w:t>
       </w:r>
     </w:p>
-    <w:bookmarkEnd w:id="0"/>
     <w:bookmarkEnd w:id="1"/>
     <w:bookmarkEnd w:id="2"/>
+    <w:bookmarkEnd w:id="3"/>
     <w:p>
       <w:pPr>
         <w:pStyle w:val="Heading1"/>
@@ -221,16 +215,16 @@
       <w:pPr>
         <w:pStyle w:val="Achievement"/>
       </w:pPr>
-      <w:bookmarkStart w:id="3" w:name="OLE_LINK3"/>
-      <w:bookmarkStart w:id="4" w:name="OLE_LINK4"/>
+      <w:bookmarkStart w:id="4" w:name="OLE_LINK3"/>
+      <w:bookmarkStart w:id="5" w:name="OLE_LINK4"/>
       <w:r>
         <w:t>Managed web developer products for Nokia covering 85% of the addressable developer market. Created first four generations of Nokia Web SDK with a team spread over three continents. These products were essential components of Nokia's industry-leading mobile developer offerings</w:t>
       </w:r>
       <w:r>
         <w:t>.</w:t>
       </w:r>
-      <w:bookmarkEnd w:id="3"/>
       <w:bookmarkEnd w:id="4"/>
+      <w:bookmarkEnd w:id="5"/>
     </w:p>
     <w:p>
       <w:pPr>
@@ -314,7 +308,7 @@
         </w:rPr>
         <w:t> </w:t>
       </w:r>
-      <w:hyperlink r:id="rId10" w:history="1">
+      <w:hyperlink r:id="rId12" w:history="1">
         <w:r>
           <w:rPr>
             <w:rStyle w:val="Hyperlink"/>
@@ -336,7 +330,7 @@
         </w:rPr>
         <w:t> </w:t>
       </w:r>
-      <w:hyperlink r:id="rId11" w:history="1">
+      <w:hyperlink r:id="rId13" w:history="1">
         <w:r>
           <w:rPr>
             <w:rStyle w:val="Hyperlink"/>
@@ -358,7 +352,7 @@
         </w:rPr>
         <w:t> </w:t>
       </w:r>
-      <w:hyperlink r:id="rId12" w:history="1">
+      <w:hyperlink r:id="rId14" w:history="1">
         <w:r>
           <w:rPr>
             <w:rStyle w:val="Hyperlink"/>
@@ -388,7 +382,7 @@
         </w:rPr>
         <w:t> </w:t>
       </w:r>
-      <w:hyperlink r:id="rId13" w:history="1">
+      <w:hyperlink r:id="rId15" w:history="1">
         <w:r>
           <w:rPr>
             <w:rStyle w:val="Hyperlink"/>
@@ -418,7 +412,7 @@
         </w:rPr>
         <w:t> </w:t>
       </w:r>
-      <w:hyperlink r:id="rId14" w:history="1">
+      <w:hyperlink r:id="rId16" w:history="1">
         <w:r>
           <w:rPr>
             <w:rStyle w:val="Hyperlink"/>
@@ -582,7 +576,7 @@
         </w:rPr>
         <w:t xml:space="preserve">Managed staff of five to create and evolve a developer </w:t>
       </w:r>
-      <w:hyperlink r:id="rId15" w:history="1">
+      <w:hyperlink r:id="rId17" w:history="1">
         <w:r>
           <w:rPr>
             <w:rStyle w:val="Hyperlink"/>
@@ -604,7 +598,7 @@
         </w:rPr>
         <w:t> </w:t>
       </w:r>
-      <w:hyperlink r:id="rId16" w:history="1">
+      <w:hyperlink r:id="rId18" w:history="1">
         <w:r>
           <w:rPr>
             <w:rStyle w:val="Hyperlink"/>
@@ -632,7 +626,7 @@
         </w:rPr>
         <w:t>Served as Adobe’s Marketing liaison to the World Wide Web Consortium (</w:t>
       </w:r>
-      <w:hyperlink r:id="rId17" w:history="1">
+      <w:hyperlink r:id="rId19" w:history="1">
         <w:r>
           <w:rPr>
             <w:rStyle w:val="Hyperlink"/>
@@ -666,6 +660,74 @@
       <w:pPr>
         <w:rPr>
           <w:rStyle w:val="Company"/>
+        </w:rPr>
+      </w:pPr>
+      <w:bookmarkStart w:id="6" w:name="OLE_LINK10"/>
+      <w:bookmarkStart w:id="7" w:name="OLE_LINK11"/>
+    </w:p>
+    <w:p>
+      <w:pPr>
+        <w:rPr>
+          <w:rStyle w:val="JobTitle"/>
+        </w:rPr>
+      </w:pPr>
+      <w:hyperlink r:id="rId20" w:tooltip="Link to Walmart" w:history="1">
+        <w:r>
+          <w:rPr>
+            <w:rStyle w:val="Company"/>
+          </w:rPr>
+          <w:t>@WalmartLabs</w:t>
+        </w:r>
+      </w:hyperlink>
+      <w:r>
+        <w:rPr>
+          <w:rStyle w:val="Company"/>
+        </w:rPr>
+        <w:t xml:space="preserve"> </w:t>
+      </w:r>
+      <w:r>
+        <w:rPr>
+          <w:rStyle w:val="JobTitle"/>
+        </w:rPr>
+        <w:t>Principal Product Manager, Mobile Services</w:t>
+      </w:r>
+    </w:p>
+    <w:p>
+      <w:pPr>
+        <w:rPr>
+          <w:rStyle w:val="SummaryChar"/>
+        </w:rPr>
+      </w:pPr>
+      <w:r>
+        <w:rPr>
+          <w:rStyle w:val="SummaryChar"/>
+        </w:rPr>
+        <w:t>Walmart does eCommerce at incredible scale. Mobile Services enabled a dozen mobile applications across four platforms (Android, iPhone, iPad, and mWeb) and three properties (ASDA, Sam's Club, and Walmart). As the Product Manager for Mobile Services, I help create new APIs and orchestrate internal and 3rd party APIs to enable end-to-end mCommerce, including in-store and multi-channel features, which optimize for mobile clients by reducing number of calls and payload sizes, reduce client resource usage (battery, CPU, bandwidth etc.), and keep as much business logic out of the client code as possible for development and runtime efficiencies. Examples include Pharmacy, Checkout, payment and shipping enhancements, and holiday promotions. My team also has responsibility for Security, Operational Analytics, and Production Support.</w:t>
+      </w:r>
+      <w:r>
+        <w:rPr>
+          <w:rStyle w:val="SummaryChar"/>
+        </w:rPr>
+        <w:t xml:space="preserve"> </w:t>
+      </w:r>
+      <w:r>
+        <w:rPr>
+          <w:rStyle w:val="Tenure"/>
+        </w:rPr>
+        <w:t>2012 – Present</w:t>
+      </w:r>
+    </w:p>
+    <w:p>
+      <w:pPr>
+        <w:rPr>
+          <w:rStyle w:val="Company"/>
+        </w:rPr>
+      </w:pPr>
+    </w:p>
+    <w:p>
+      <w:pPr>
+        <w:rPr>
+          <w:rStyle w:val="Company"/>
           <w:rFonts w:ascii="Times" w:hAnsi="Times" w:cs="Times New Roman"/>
           <w:b w:val="0"/>
           <w:color w:val="auto"/>
@@ -673,8 +735,6 @@
           <w:szCs w:val="20"/>
         </w:rPr>
       </w:pPr>
-      <w:bookmarkStart w:id="5" w:name="OLE_LINK10"/>
-      <w:bookmarkStart w:id="6" w:name="OLE_LINK11"/>
       <w:r>
         <w:rPr>
           <w:rStyle w:val="Company"/>
@@ -700,10 +760,10 @@
           <w:rFonts w:ascii="Times" w:hAnsi="Times"/>
         </w:rPr>
       </w:pPr>
-      <w:bookmarkStart w:id="7" w:name="OLE_LINK12"/>
-      <w:bookmarkStart w:id="8" w:name="OLE_LINK13"/>
-      <w:bookmarkStart w:id="9" w:name="OLE_LINK14"/>
-      <w:bookmarkStart w:id="10" w:name="OLE_LINK15"/>
+      <w:bookmarkStart w:id="8" w:name="OLE_LINK12"/>
+      <w:bookmarkStart w:id="9" w:name="OLE_LINK13"/>
+      <w:bookmarkStart w:id="10" w:name="OLE_LINK14"/>
+      <w:bookmarkStart w:id="11" w:name="OLE_LINK15"/>
       <w:r>
         <w:rPr>
           <w:rStyle w:val="SummaryChar"/>
@@ -744,11 +804,6 @@
         <w:rPr>
           <w:rStyle w:val="SummaryChar"/>
         </w:rPr>
-      </w:r>
-      <w:r>
-        <w:rPr>
-          <w:rStyle w:val="SummaryChar"/>
-        </w:rPr>
         <w:fldChar w:fldCharType="separate"/>
       </w:r>
       <w:r>
@@ -841,16 +896,16 @@
         </w:rPr>
         <w:t>. Applied agile principals to achieve monthly release cycles that allowed for rapid innovation and predictability</w:t>
       </w:r>
-      <w:bookmarkEnd w:id="7"/>
       <w:bookmarkEnd w:id="8"/>
+      <w:bookmarkEnd w:id="9"/>
       <w:r>
         <w:rPr>
           <w:rStyle w:val="SummaryChar"/>
         </w:rPr>
         <w:t xml:space="preserve">. </w:t>
       </w:r>
-      <w:bookmarkEnd w:id="9"/>
       <w:bookmarkEnd w:id="10"/>
+      <w:bookmarkEnd w:id="11"/>
       <w:r>
         <w:rPr>
           <w:rStyle w:val="Tenure"/>
@@ -858,8 +913,8 @@
         <w:t>2011 – 2012</w:t>
       </w:r>
     </w:p>
-    <w:bookmarkEnd w:id="5"/>
     <w:bookmarkEnd w:id="6"/>
+    <w:bookmarkEnd w:id="7"/>
     <w:p>
       <w:pPr>
         <w:pStyle w:val="CompanyPara"/>
@@ -893,7 +948,7 @@
         </w:rPr>
         <w:t>Managed Nokia’s first set of developer web tools starting from a blank slate. The Nokia Web SDK included: Web SDK Simulator built with Qt WebKit; Nokia Designer, a prototyping tool; </w:t>
       </w:r>
-      <w:hyperlink r:id="rId18" w:tooltip="WRT plug-in for Eclipse" w:history="1">
+      <w:hyperlink r:id="rId21" w:tooltip="WRT plug-in for Eclipse" w:history="1">
         <w:r>
           <w:rPr>
             <w:rStyle w:val="SummaryChar"/>
@@ -907,7 +962,7 @@
         </w:rPr>
         <w:t>, </w:t>
       </w:r>
-      <w:hyperlink r:id="rId19" w:tooltip="WRT extension for Adobe Dreamweaver" w:history="1">
+      <w:hyperlink r:id="rId22" w:tooltip="WRT extension for Adobe Dreamweaver" w:history="1">
         <w:r>
           <w:rPr>
             <w:rStyle w:val="SummaryChar"/>
@@ -921,7 +976,7 @@
         </w:rPr>
         <w:t> and </w:t>
       </w:r>
-      <w:hyperlink r:id="rId20" w:tooltip="WRT plugin for Visual Studio" w:history="1">
+      <w:hyperlink r:id="rId23" w:tooltip="WRT plugin for Visual Studio" w:history="1">
         <w:r>
           <w:rPr>
             <w:rStyle w:val="SummaryChar"/>
@@ -947,7 +1002,7 @@
         </w:rPr>
         <w:t>ideation to publishing. Challenges included aligning diverse requirements and roadmaps for every device and most services in Nokia’s portfolio. Nokia was the </w:t>
       </w:r>
-      <w:hyperlink r:id="rId21" w:anchor="Ports" w:history="1">
+      <w:hyperlink r:id="rId24" w:anchor="Ports" w:history="1">
         <w:r>
           <w:rPr>
             <w:rStyle w:val="SummaryChar"/>
@@ -1058,7 +1113,7 @@
           <w:rStyle w:val="Company"/>
         </w:rPr>
       </w:pPr>
-      <w:hyperlink r:id="rId22" w:history="1">
+      <w:hyperlink r:id="rId25" w:history="1">
         <w:r>
           <w:rPr>
             <w:rStyle w:val="Company"/>
@@ -1080,8 +1135,8 @@
       </w:r>
     </w:p>
     <w:p>
-      <w:bookmarkStart w:id="11" w:name="OLE_LINK6"/>
-      <w:bookmarkStart w:id="12" w:name="OLE_LINK7"/>
+      <w:bookmarkStart w:id="12" w:name="OLE_LINK6"/>
+      <w:bookmarkStart w:id="13" w:name="OLE_LINK7"/>
       <w:r>
         <w:rPr>
           <w:rStyle w:val="SummaryChar"/>
@@ -1094,7 +1149,7 @@
         </w:rPr>
         <w:t xml:space="preserve"> </w:t>
       </w:r>
-      <w:hyperlink r:id="rId23" w:tooltip="Link to Adobe Flex product pages" w:history="1">
+      <w:hyperlink r:id="rId26" w:tooltip="Link to Adobe Flex product pages" w:history="1">
         <w:r>
           <w:rPr>
             <w:rStyle w:val="SummaryChar"/>
@@ -1120,7 +1175,7 @@
         </w:rPr>
         <w:t>(</w:t>
       </w:r>
-      <w:hyperlink r:id="rId24" w:anchor="patent" w:history="1">
+      <w:hyperlink r:id="rId27" w:anchor="patent" w:history="1">
         <w:r>
           <w:rPr>
             <w:rStyle w:val="SummaryChar"/>
@@ -1146,8 +1201,8 @@
         </w:rPr>
         <w:t xml:space="preserve"> business</w:t>
       </w:r>
-      <w:bookmarkEnd w:id="11"/>
       <w:bookmarkEnd w:id="12"/>
+      <w:bookmarkEnd w:id="13"/>
       <w:r>
         <w:rPr>
           <w:rStyle w:val="SummaryChar"/>
@@ -1171,7 +1226,7 @@
       <w:pPr>
         <w:pStyle w:val="CompanyPara"/>
       </w:pPr>
-      <w:hyperlink r:id="rId25" w:history="1">
+      <w:hyperlink r:id="rId28" w:history="1">
         <w:r>
           <w:rPr>
             <w:rStyle w:val="Company"/>
@@ -1199,7 +1254,7 @@
         </w:rPr>
         <w:t>Launched new products, such as eBay Blogs and redesigned the </w:t>
       </w:r>
-      <w:hyperlink r:id="rId26" w:history="1">
+      <w:hyperlink r:id="rId29" w:history="1">
         <w:r>
           <w:rPr>
             <w:rStyle w:val="SummaryChar"/>
@@ -1274,7 +1329,7 @@
         </w:rPr>
         <w:t> </w:t>
       </w:r>
-      <w:hyperlink r:id="rId27" w:tooltip="information about Adobe" w:history="1">
+      <w:hyperlink r:id="rId30" w:tooltip="information about Adobe" w:history="1">
         <w:r>
           <w:rPr>
             <w:rStyle w:val="Hyperlink"/>
@@ -1288,7 +1343,7 @@
         </w:rPr>
         <w:t>, </w:t>
       </w:r>
-      <w:hyperlink r:id="rId28" w:tooltip="information about BEA" w:history="1">
+      <w:hyperlink r:id="rId31" w:tooltip="information about BEA" w:history="1">
         <w:r>
           <w:rPr>
             <w:rStyle w:val="Hyperlink"/>
@@ -1311,7 +1366,7 @@
         </w:rPr>
         <w:t> </w:t>
       </w:r>
-      <w:hyperlink r:id="rId29" w:tooltip="information about Open Design Alliance" w:history="1">
+      <w:hyperlink r:id="rId32" w:tooltip="information about Open Design Alliance" w:history="1">
         <w:r>
           <w:rPr>
             <w:rStyle w:val="Hyperlink"/>
@@ -1334,7 +1389,7 @@
         </w:rPr>
         <w:t> </w:t>
       </w:r>
-      <w:hyperlink r:id="rId30" w:tooltip="information about Software Mechanics" w:history="1">
+      <w:hyperlink r:id="rId33" w:tooltip="information about Software Mechanics" w:history="1">
         <w:r>
           <w:rPr>
             <w:rStyle w:val="Hyperlink"/>
@@ -1368,7 +1423,7 @@
       </w:r>
     </w:p>
     <w:p>
-      <w:hyperlink r:id="rId31" w:history="1">
+      <w:hyperlink r:id="rId34" w:history="1">
         <w:r>
           <w:rPr>
             <w:rStyle w:val="Company"/>
@@ -1396,8 +1451,8 @@
       </w:r>
     </w:p>
     <w:p>
-      <w:bookmarkStart w:id="13" w:name="OLE_LINK8"/>
-      <w:bookmarkStart w:id="14" w:name="OLE_LINK9"/>
+      <w:bookmarkStart w:id="14" w:name="OLE_LINK8"/>
+      <w:bookmarkStart w:id="15" w:name="OLE_LINK9"/>
       <w:r>
         <w:rPr>
           <w:rStyle w:val="SummaryChar"/>
@@ -1410,7 +1465,7 @@
         </w:rPr>
         <w:t>Adobe SVG Viewer, a browser plug-in similar to Flash. As SVG Evangelist, influenced the Creative Suite-SVG authoring features and created a vibrant developer community. </w:t>
       </w:r>
-      <w:hyperlink r:id="rId32" w:tooltip="Link to W3C's SVG site" w:history="1">
+      <w:hyperlink r:id="rId35" w:tooltip="Link to W3C's SVG site" w:history="1">
         <w:r>
           <w:rPr>
             <w:rStyle w:val="SummaryChar"/>
@@ -1460,8 +1515,8 @@
         </w:rPr>
         <w:t xml:space="preserve"> </w:t>
       </w:r>
-      <w:bookmarkEnd w:id="13"/>
       <w:bookmarkEnd w:id="14"/>
+      <w:bookmarkEnd w:id="15"/>
       <w:r>
         <w:rPr>
           <w:rStyle w:val="Tenure"/>
@@ -1473,7 +1528,7 @@
       <w:pPr>
         <w:pStyle w:val="CompanyPara"/>
       </w:pPr>
-      <w:hyperlink r:id="rId33" w:history="1">
+      <w:hyperlink r:id="rId36" w:history="1">
         <w:r>
           <w:rPr>
             <w:rStyle w:val="Company"/>
@@ -1538,7 +1593,7 @@
       <w:pPr>
         <w:pStyle w:val="CompanyPara"/>
       </w:pPr>
-      <w:hyperlink r:id="rId34" w:history="1">
+      <w:hyperlink r:id="rId37" w:history="1">
         <w:r>
           <w:rPr>
             <w:rStyle w:val="Company"/>
@@ -1552,7 +1607,7 @@
         </w:rPr>
         <w:t xml:space="preserve">, </w:t>
       </w:r>
-      <w:hyperlink r:id="rId35" w:history="1">
+      <w:hyperlink r:id="rId38" w:history="1">
         <w:r>
           <w:rPr>
             <w:rStyle w:val="Company"/>
@@ -1635,7 +1690,7 @@
       <w:r>
         <w:softHyphen/>
       </w:r>
-      <w:hyperlink r:id="rId36" w:history="1">
+      <w:hyperlink r:id="rId39" w:history="1">
         <w:r>
           <w:rPr>
             <w:rStyle w:val="Company"/>
@@ -1751,27 +1806,14 @@
       <w:pPr>
         <w:pStyle w:val="CompanyPara"/>
       </w:pPr>
-      <w:r>
-        <w:fldChar w:fldCharType="begin"/>
-      </w:r>
-      <w:r>
-        <w:instrText xml:space="preserve"> HYPERLINK "http://www.sun.com/" </w:instrText>
-      </w:r>
-      <w:r>
-        <w:fldChar w:fldCharType="separate"/>
-      </w:r>
-      <w:r>
-        <w:rPr>
-          <w:rStyle w:val="Company"/>
-        </w:rPr>
-        <w:t>Sun Microsystems</w:t>
-      </w:r>
-      <w:r>
-        <w:rPr>
-          <w:rStyle w:val="Company"/>
-        </w:rPr>
-        <w:fldChar w:fldCharType="end"/>
-      </w:r>
+      <w:hyperlink r:id="rId40" w:history="1">
+        <w:r>
+          <w:rPr>
+            <w:rStyle w:val="Company"/>
+          </w:rPr>
+          <w:t>Sun Microsystems</w:t>
+        </w:r>
+      </w:hyperlink>
       <w:r>
         <w:rPr>
           <w:rStyle w:val="Company"/>
@@ -1834,7 +1876,7 @@
       <w:r>
         <w:t xml:space="preserve">Certified ScrumMaster, </w:t>
       </w:r>
-      <w:hyperlink r:id="rId37" w:history="1">
+      <w:hyperlink r:id="rId41" w:history="1">
         <w:r>
           <w:rPr>
             <w:rStyle w:val="Hyperlink"/>
@@ -1872,7 +1914,7 @@
       <w:pPr>
         <w:pStyle w:val="Achievement"/>
       </w:pPr>
-      <w:hyperlink r:id="rId38" w:tooltip="Kurt Cagle's books at Amazon.com" w:history="1">
+      <w:hyperlink r:id="rId42" w:tooltip="Kurt Cagle's books at Amazon.com" w:history="1">
         <w:r>
           <w:rPr>
             <w:rStyle w:val="Hyperlink"/>
@@ -1883,7 +1925,7 @@
       <w:r>
         <w:t xml:space="preserve">, foreword by </w:t>
       </w:r>
-      <w:hyperlink r:id="rId39" w:tooltip="SVG Programming at Amazon.com" w:history="1">
+      <w:hyperlink r:id="rId43" w:tooltip="SVG Programming at Amazon.com" w:history="1">
         <w:r>
           <w:rPr>
             <w:rStyle w:val="Hyperlink"/>
@@ -1894,7 +1936,7 @@
       <w:r>
         <w:t xml:space="preserve">. Berkeley: </w:t>
       </w:r>
-      <w:hyperlink r:id="rId40" w:tooltip="APress Publishing" w:history="1">
+      <w:hyperlink r:id="rId44" w:tooltip="APress Publishing" w:history="1">
         <w:r>
           <w:rPr>
             <w:rStyle w:val="Hyperlink"/>
@@ -1908,7 +1950,7 @@
       <w:r>
         <w:t xml:space="preserve">Bachelor of Arts; </w:t>
       </w:r>
-      <w:hyperlink r:id="rId41" w:tooltip="http://www.csun.edu/" w:history="1">
+      <w:hyperlink r:id="rId45" w:tooltip="http://www.csun.edu/" w:history="1">
         <w:r>
           <w:rPr>
             <w:rStyle w:val="Link"/>
@@ -1933,7 +1975,7 @@
       <w:r>
         <w:t xml:space="preserve">Award for Excellence, </w:t>
       </w:r>
-      <w:hyperlink r:id="rId42" w:history="1">
+      <w:hyperlink r:id="rId46" w:history="1">
         <w:r>
           <w:rPr>
             <w:rStyle w:val="Link"/>
@@ -1967,8 +2009,6 @@
       <w:r>
         <w:t>Contact</w:t>
       </w:r>
-      <w:bookmarkStart w:id="15" w:name="_GoBack"/>
-      <w:bookmarkEnd w:id="15"/>
     </w:p>
     <w:tbl>
       <w:tblPr>
@@ -1989,11 +2029,11 @@
             <w:pPr>
               <w:jc w:val="center"/>
             </w:pPr>
-            <w:hyperlink r:id="rId43" w:history="1">
+            <w:hyperlink r:id="rId47" w:history="1">
               <w:r>
                 <w:pict w14:anchorId="0DCECB90">
                   <v:shape id="_x0000_i1025" type="#_x0000_t75" style="width:108pt;height:108pt;mso-wrap-edited:f" wrapcoords="327 654 327 20618 21109 20618 21109 9490 20127 8836 17672 8509 21109 6872 19309 6054 21109 5563 21109 654 327 654" o:allowoverlap="f">
-                    <v:imagedata r:id="rId44" o:title=""/>
+                    <v:imagedata r:id="rId48" o:title=""/>
                   </v:shape>
                 </w:pict>
               </w:r>
@@ -2009,11 +2049,11 @@
             <w:pPr>
               <w:jc w:val="center"/>
             </w:pPr>
-            <w:hyperlink r:id="rId45" w:history="1">
+            <w:hyperlink r:id="rId49" w:history="1">
               <w:r>
                 <w:pict w14:anchorId="5164146D">
                   <v:shape id="_x0000_i1026" type="#_x0000_t75" style="width:108pt;height:108pt" o:allowoverlap="f">
-                    <v:imagedata r:id="rId46" o:title=""/>
+                    <v:imagedata r:id="rId50" o:title=""/>
                   </v:shape>
                 </w:pict>
               </w:r>
@@ -2065,14 +2105,13 @@
       </w:pPr>
     </w:p>
     <w:sectPr>
-      <w:footerReference w:type="default" r:id="rId47"/>
-      <w:footerReference w:type="first" r:id="rId48"/>
+      <w:footerReference w:type="default" r:id="rId51"/>
+      <w:footerReference w:type="first" r:id="rId52"/>
       <w:pgSz w:w="12240" w:h="15840" w:code="1"/>
       <w:pgMar w:top="360" w:right="1282" w:bottom="720" w:left="1282" w:header="0" w:footer="576" w:gutter="0"/>
       <w:cols w:space="720"/>
       <w:titlePg/>
       <w:docGrid w:linePitch="360"/>
-      <w:printerSettings r:id="rId49"/>
     </w:sectPr>
   </w:body>
 </w:document>
@@ -2163,7 +2202,7 @@
         <w:rStyle w:val="PageNumber"/>
         <w:noProof/>
       </w:rPr>
-      <w:t>3</w:t>
+      <w:t>2</w:t>
     </w:r>
     <w:r>
       <w:rPr>
@@ -2243,7 +2282,7 @@
   <w:abstractNum w:abstractNumId="0">
     <w:nsid w:val="FFFFFF1D"/>
     <w:multiLevelType w:val="multilevel"/>
-    <w:tmpl w:val="62EA065C"/>
+    <w:tmpl w:val="9F2C022C"/>
     <w:lvl w:ilvl="0">
       <w:start w:val="1"/>
       <w:numFmt w:val="bullet"/>
@@ -3245,6 +3284,7 @@
   <w:style w:type="character" w:default="1" w:styleId="DefaultParagraphFont">
     <w:name w:val="Default Paragraph Font"/>
     <w:uiPriority w:val="1"/>
+    <w:semiHidden/>
     <w:unhideWhenUsed/>
   </w:style>
   <w:style w:type="table" w:default="1" w:styleId="TableNormal">
@@ -4507,6 +4547,192 @@
       <w:shd w:val="clear" w:color="auto" w:fill="FFFFFF"/>
       <w:vertAlign w:val="baseline"/>
     </w:rPr>
+  </w:style>
+</w:styles>
+</file>
+
+<file path=word/stylesWithEffects.xml><?xml version="1.0" encoding="utf-8"?>
+<w:styles xmlns:wpc="http://schemas.microsoft.com/office/word/2010/wordprocessingCanvas" xmlns:mo="http://schemas.microsoft.com/office/mac/office/2008/main" xmlns:mc="http://schemas.openxmlformats.org/markup-compatibility/2006" xmlns:mv="urn:schemas-microsoft-com:mac:vml" xmlns:o="urn:schemas-microsoft-com:office:office" xmlns:r="http://schemas.openxmlformats.org/officeDocument/2006/relationships" xmlns:m="http://schemas.openxmlformats.org/officeDocument/2006/math" xmlns:v="urn:schemas-microsoft-com:vml" xmlns:wp14="http://schemas.microsoft.com/office/word/2010/wordprocessingDrawing" xmlns:wp="http://schemas.openxmlformats.org/drawingml/2006/wordprocessingDrawing" xmlns:w10="urn:schemas-microsoft-com:office:word" xmlns:w="http://schemas.openxmlformats.org/wordprocessingml/2006/main" xmlns:w14="http://schemas.microsoft.com/office/word/2010/wordml" xmlns:wpg="http://schemas.microsoft.com/office/word/2010/wordprocessingGroup" xmlns:wpi="http://schemas.microsoft.com/office/word/2010/wordprocessingInk" xmlns:wne="http://schemas.microsoft.com/office/word/2006/wordml" xmlns:wps="http://schemas.microsoft.com/office/word/2010/wordprocessingShape" mc:Ignorable="w14 wp14 mv">
+  <w:docDefaults>
+    <w:rPrDefault>
+      <w:rPr>
+        <w:rFonts w:asciiTheme="minorHAnsi" w:eastAsiaTheme="minorEastAsia" w:hAnsiTheme="minorHAnsi" w:cstheme="minorBidi"/>
+        <w:sz w:val="24"/>
+        <w:szCs w:val="24"/>
+        <w:lang w:val="en-US" w:eastAsia="ja-JP" w:bidi="ar-SA"/>
+      </w:rPr>
+    </w:rPrDefault>
+    <w:pPrDefault/>
+  </w:docDefaults>
+  <w:latentStyles w:defLockedState="0" w:defUIPriority="99" w:defSemiHidden="1" w:defUnhideWhenUsed="1" w:defQFormat="0" w:count="276">
+    <w:lsdException w:name="Normal" w:semiHidden="0" w:uiPriority="0" w:unhideWhenUsed="0" w:qFormat="1"/>
+    <w:lsdException w:name="heading 1" w:semiHidden="0" w:uiPriority="9" w:unhideWhenUsed="0" w:qFormat="1"/>
+    <w:lsdException w:name="heading 2" w:uiPriority="9" w:qFormat="1"/>
+    <w:lsdException w:name="heading 3" w:uiPriority="9" w:qFormat="1"/>
+    <w:lsdException w:name="heading 4" w:uiPriority="9" w:qFormat="1"/>
+    <w:lsdException w:name="heading 5" w:uiPriority="9" w:qFormat="1"/>
+    <w:lsdException w:name="heading 6" w:uiPriority="9" w:qFormat="1"/>
+    <w:lsdException w:name="heading 7" w:uiPriority="9" w:qFormat="1"/>
+    <w:lsdException w:name="heading 8" w:uiPriority="9" w:qFormat="1"/>
+    <w:lsdException w:name="heading 9" w:uiPriority="9" w:qFormat="1"/>
+    <w:lsdException w:name="toc 1" w:uiPriority="39"/>
+    <w:lsdException w:name="toc 2" w:uiPriority="39"/>
+    <w:lsdException w:name="toc 3" w:uiPriority="39"/>
+    <w:lsdException w:name="toc 4" w:uiPriority="39"/>
+    <w:lsdException w:name="toc 5" w:uiPriority="39"/>
+    <w:lsdException w:name="toc 6" w:uiPriority="39"/>
+    <w:lsdException w:name="toc 7" w:uiPriority="39"/>
+    <w:lsdException w:name="toc 8" w:uiPriority="39"/>
+    <w:lsdException w:name="toc 9" w:uiPriority="39"/>
+    <w:lsdException w:name="caption" w:uiPriority="35" w:qFormat="1"/>
+    <w:lsdException w:name="Title" w:semiHidden="0" w:uiPriority="10" w:unhideWhenUsed="0" w:qFormat="1"/>
+    <w:lsdException w:name="Default Paragraph Font" w:uiPriority="1"/>
+    <w:lsdException w:name="Subtitle" w:semiHidden="0" w:uiPriority="11" w:unhideWhenUsed="0" w:qFormat="1"/>
+    <w:lsdException w:name="Strong" w:semiHidden="0" w:uiPriority="22" w:unhideWhenUsed="0" w:qFormat="1"/>
+    <w:lsdException w:name="Emphasis" w:semiHidden="0" w:uiPriority="20" w:unhideWhenUsed="0" w:qFormat="1"/>
+    <w:lsdException w:name="Table Grid" w:semiHidden="0" w:uiPriority="59" w:unhideWhenUsed="0"/>
+    <w:lsdException w:name="Placeholder Text" w:unhideWhenUsed="0"/>
+    <w:lsdException w:name="No Spacing" w:semiHidden="0" w:uiPriority="1" w:unhideWhenUsed="0" w:qFormat="1"/>
+    <w:lsdException w:name="Light Shading" w:semiHidden="0" w:uiPriority="60" w:unhideWhenUsed="0"/>
+    <w:lsdException w:name="Light List" w:semiHidden="0" w:uiPriority="61" w:unhideWhenUsed="0"/>
+    <w:lsdException w:name="Light Grid" w:semiHidden="0" w:uiPriority="62" w:unhideWhenUsed="0"/>
+    <w:lsdException w:name="Medium Shading 1" w:semiHidden="0" w:uiPriority="63" w:unhideWhenUsed="0"/>
+    <w:lsdException w:name="Medium Shading 2" w:semiHidden="0" w:uiPriority="64" w:unhideWhenUsed="0"/>
+    <w:lsdException w:name="Medium List 1" w:semiHidden="0" w:uiPriority="65" w:unhideWhenUsed="0"/>
+    <w:lsdException w:name="Medium List 2" w:semiHidden="0" w:uiPriority="66" w:unhideWhenUsed="0"/>
+    <w:lsdException w:name="Medium Grid 1" w:semiHidden="0" w:uiPriority="67" w:unhideWhenUsed="0"/>
+    <w:lsdException w:name="Medium Grid 2" w:semiHidden="0" w:uiPriority="68" w:unhideWhenUsed="0"/>
+    <w:lsdException w:name="Medium Grid 3" w:semiHidden="0" w:uiPriority="69" w:unhideWhenUsed="0"/>
+    <w:lsdException w:name="Dark List" w:semiHidden="0" w:uiPriority="70" w:unhideWhenUsed="0"/>
+    <w:lsdException w:name="Colorful Shading" w:semiHidden="0" w:uiPriority="71" w:unhideWhenUsed="0"/>
+    <w:lsdException w:name="Colorful List" w:semiHidden="0" w:uiPriority="72" w:unhideWhenUsed="0"/>
+    <w:lsdException w:name="Colorful Grid" w:semiHidden="0" w:uiPriority="73" w:unhideWhenUsed="0"/>
+    <w:lsdException w:name="Light Shading Accent 1" w:semiHidden="0" w:uiPriority="60" w:unhideWhenUsed="0"/>
+    <w:lsdException w:name="Light List Accent 1" w:semiHidden="0" w:uiPriority="61" w:unhideWhenUsed="0"/>
+    <w:lsdException w:name="Light Grid Accent 1" w:semiHidden="0" w:uiPriority="62" w:unhideWhenUsed="0"/>
+    <w:lsdException w:name="Medium Shading 1 Accent 1" w:semiHidden="0" w:uiPriority="63" w:unhideWhenUsed="0"/>
+    <w:lsdException w:name="Medium Shading 2 Accent 1" w:semiHidden="0" w:uiPriority="64" w:unhideWhenUsed="0"/>
+    <w:lsdException w:name="Medium List 1 Accent 1" w:semiHidden="0" w:uiPriority="65" w:unhideWhenUsed="0"/>
+    <w:lsdException w:name="Revision" w:unhideWhenUsed="0"/>
+    <w:lsdException w:name="List Paragraph" w:semiHidden="0" w:uiPriority="34" w:unhideWhenUsed="0" w:qFormat="1"/>
+    <w:lsdException w:name="Quote" w:semiHidden="0" w:uiPriority="29" w:unhideWhenUsed="0" w:qFormat="1"/>
+    <w:lsdException w:name="Intense Quote" w:semiHidden="0" w:uiPriority="30" w:unhideWhenUsed="0" w:qFormat="1"/>
+    <w:lsdException w:name="Medium List 2 Accent 1" w:semiHidden="0" w:uiPriority="66" w:unhideWhenUsed="0"/>
+    <w:lsdException w:name="Medium Grid 1 Accent 1" w:semiHidden="0" w:uiPriority="67" w:unhideWhenUsed="0"/>
+    <w:lsdException w:name="Medium Grid 2 Accent 1" w:semiHidden="0" w:uiPriority="68" w:unhideWhenUsed="0"/>
+    <w:lsdException w:name="Medium Grid 3 Accent 1" w:semiHidden="0" w:uiPriority="69" w:unhideWhenUsed="0"/>
+    <w:lsdException w:name="Dark List Accent 1" w:semiHidden="0" w:uiPriority="70" w:unhideWhenUsed="0"/>
+    <w:lsdException w:name="Colorful Shading Accent 1" w:semiHidden="0" w:uiPriority="71" w:unhideWhenUsed="0"/>
+    <w:lsdException w:name="Colorful List Accent 1" w:semiHidden="0" w:uiPriority="72" w:unhideWhenUsed="0"/>
+    <w:lsdException w:name="Colorful Grid Accent 1" w:semiHidden="0" w:uiPriority="73" w:unhideWhenUsed="0"/>
+    <w:lsdException w:name="Light Shading Accent 2" w:semiHidden="0" w:uiPriority="60" w:unhideWhenUsed="0"/>
+    <w:lsdException w:name="Light List Accent 2" w:semiHidden="0" w:uiPriority="61" w:unhideWhenUsed="0"/>
+    <w:lsdException w:name="Light Grid Accent 2" w:semiHidden="0" w:uiPriority="62" w:unhideWhenUsed="0"/>
+    <w:lsdException w:name="Medium Shading 1 Accent 2" w:semiHidden="0" w:uiPriority="63" w:unhideWhenUsed="0"/>
+    <w:lsdException w:name="Medium Shading 2 Accent 2" w:semiHidden="0" w:uiPriority="64" w:unhideWhenUsed="0"/>
+    <w:lsdException w:name="Medium List 1 Accent 2" w:semiHidden="0" w:uiPriority="65" w:unhideWhenUsed="0"/>
+    <w:lsdException w:name="Medium List 2 Accent 2" w:semiHidden="0" w:uiPriority="66" w:unhideWhenUsed="0"/>
+    <w:lsdException w:name="Medium Grid 1 Accent 2" w:semiHidden="0" w:uiPriority="67" w:unhideWhenUsed="0"/>
+    <w:lsdException w:name="Medium Grid 2 Accent 2" w:semiHidden="0" w:uiPriority="68" w:unhideWhenUsed="0"/>
+    <w:lsdException w:name="Medium Grid 3 Accent 2" w:semiHidden="0" w:uiPriority="69" w:unhideWhenUsed="0"/>
+    <w:lsdException w:name="Dark List Accent 2" w:semiHidden="0" w:uiPriority="70" w:unhideWhenUsed="0"/>
+    <w:lsdException w:name="Colorful Shading Accent 2" w:semiHidden="0" w:uiPriority="71" w:unhideWhenUsed="0"/>
+    <w:lsdException w:name="Colorful List Accent 2" w:semiHidden="0" w:uiPriority="72" w:unhideWhenUsed="0"/>
+    <w:lsdException w:name="Colorful Grid Accent 2" w:semiHidden="0" w:uiPriority="73" w:unhideWhenUsed="0"/>
+    <w:lsdException w:name="Light Shading Accent 3" w:semiHidden="0" w:uiPriority="60" w:unhideWhenUsed="0"/>
+    <w:lsdException w:name="Light List Accent 3" w:semiHidden="0" w:uiPriority="61" w:unhideWhenUsed="0"/>
+    <w:lsdException w:name="Light Grid Accent 3" w:semiHidden="0" w:uiPriority="62" w:unhideWhenUsed="0"/>
+    <w:lsdException w:name="Medium Shading 1 Accent 3" w:semiHidden="0" w:uiPriority="63" w:unhideWhenUsed="0"/>
+    <w:lsdException w:name="Medium Shading 2 Accent 3" w:semiHidden="0" w:uiPriority="64" w:unhideWhenUsed="0"/>
+    <w:lsdException w:name="Medium List 1 Accent 3" w:semiHidden="0" w:uiPriority="65" w:unhideWhenUsed="0"/>
+    <w:lsdException w:name="Medium List 2 Accent 3" w:semiHidden="0" w:uiPriority="66" w:unhideWhenUsed="0"/>
+    <w:lsdException w:name="Medium Grid 1 Accent 3" w:semiHidden="0" w:uiPriority="67" w:unhideWhenUsed="0"/>
+    <w:lsdException w:name="Medium Grid 2 Accent 3" w:semiHidden="0" w:uiPriority="68" w:unhideWhenUsed="0"/>
+    <w:lsdException w:name="Medium Grid 3 Accent 3" w:semiHidden="0" w:uiPriority="69" w:unhideWhenUsed="0"/>
+    <w:lsdException w:name="Dark List Accent 3" w:semiHidden="0" w:uiPriority="70" w:unhideWhenUsed="0"/>
+    <w:lsdException w:name="Colorful Shading Accent 3" w:semiHidden="0" w:uiPriority="71" w:unhideWhenUsed="0"/>
+    <w:lsdException w:name="Colorful List Accent 3" w:semiHidden="0" w:uiPriority="72" w:unhideWhenUsed="0"/>
+    <w:lsdException w:name="Colorful Grid Accent 3" w:semiHidden="0" w:uiPriority="73" w:unhideWhenUsed="0"/>
+    <w:lsdException w:name="Light Shading Accent 4" w:semiHidden="0" w:uiPriority="60" w:unhideWhenUsed="0"/>
+    <w:lsdException w:name="Light List Accent 4" w:semiHidden="0" w:uiPriority="61" w:unhideWhenUsed="0"/>
+    <w:lsdException w:name="Light Grid Accent 4" w:semiHidden="0" w:uiPriority="62" w:unhideWhenUsed="0"/>
+    <w:lsdException w:name="Medium Shading 1 Accent 4" w:semiHidden="0" w:uiPriority="63" w:unhideWhenUsed="0"/>
+    <w:lsdException w:name="Medium Shading 2 Accent 4" w:semiHidden="0" w:uiPriority="64" w:unhideWhenUsed="0"/>
+    <w:lsdException w:name="Medium List 1 Accent 4" w:semiHidden="0" w:uiPriority="65" w:unhideWhenUsed="0"/>
+    <w:lsdException w:name="Medium List 2 Accent 4" w:semiHidden="0" w:uiPriority="66" w:unhideWhenUsed="0"/>
+    <w:lsdException w:name="Medium Grid 1 Accent 4" w:semiHidden="0" w:uiPriority="67" w:unhideWhenUsed="0"/>
+    <w:lsdException w:name="Medium Grid 2 Accent 4" w:semiHidden="0" w:uiPriority="68" w:unhideWhenUsed="0"/>
+    <w:lsdException w:name="Medium Grid 3 Accent 4" w:semiHidden="0" w:uiPriority="69" w:unhideWhenUsed="0"/>
+    <w:lsdException w:name="Dark List Accent 4" w:semiHidden="0" w:uiPriority="70" w:unhideWhenUsed="0"/>
+    <w:lsdException w:name="Colorful Shading Accent 4" w:semiHidden="0" w:uiPriority="71" w:unhideWhenUsed="0"/>
+    <w:lsdException w:name="Colorful List Accent 4" w:semiHidden="0" w:uiPriority="72" w:unhideWhenUsed="0"/>
+    <w:lsdException w:name="Colorful Grid Accent 4" w:semiHidden="0" w:uiPriority="73" w:unhideWhenUsed="0"/>
+    <w:lsdException w:name="Light Shading Accent 5" w:semiHidden="0" w:uiPriority="60" w:unhideWhenUsed="0"/>
+    <w:lsdException w:name="Light List Accent 5" w:semiHidden="0" w:uiPriority="61" w:unhideWhenUsed="0"/>
+    <w:lsdException w:name="Light Grid Accent 5" w:semiHidden="0" w:uiPriority="62" w:unhideWhenUsed="0"/>
+    <w:lsdException w:name="Medium Shading 1 Accent 5" w:semiHidden="0" w:uiPriority="63" w:unhideWhenUsed="0"/>
+    <w:lsdException w:name="Medium Shading 2 Accent 5" w:semiHidden="0" w:uiPriority="64" w:unhideWhenUsed="0"/>
+    <w:lsdException w:name="Medium List 1 Accent 5" w:semiHidden="0" w:uiPriority="65" w:unhideWhenUsed="0"/>
+    <w:lsdException w:name="Medium List 2 Accent 5" w:semiHidden="0" w:uiPriority="66" w:unhideWhenUsed="0"/>
+    <w:lsdException w:name="Medium Grid 1 Accent 5" w:semiHidden="0" w:uiPriority="67" w:unhideWhenUsed="0"/>
+    <w:lsdException w:name="Medium Grid 2 Accent 5" w:semiHidden="0" w:uiPriority="68" w:unhideWhenUsed="0"/>
+    <w:lsdException w:name="Medium Grid 3 Accent 5" w:semiHidden="0" w:uiPriority="69" w:unhideWhenUsed="0"/>
+    <w:lsdException w:name="Dark List Accent 5" w:semiHidden="0" w:uiPriority="70" w:unhideWhenUsed="0"/>
+    <w:lsdException w:name="Colorful Shading Accent 5" w:semiHidden="0" w:uiPriority="71" w:unhideWhenUsed="0"/>
+    <w:lsdException w:name="Colorful List Accent 5" w:semiHidden="0" w:uiPriority="72" w:unhideWhenUsed="0"/>
+    <w:lsdException w:name="Colorful Grid Accent 5" w:semiHidden="0" w:uiPriority="73" w:unhideWhenUsed="0"/>
+    <w:lsdException w:name="Light Shading Accent 6" w:semiHidden="0" w:uiPriority="60" w:unhideWhenUsed="0"/>
+    <w:lsdException w:name="Light List Accent 6" w:semiHidden="0" w:uiPriority="61" w:unhideWhenUsed="0"/>
+    <w:lsdException w:name="Light Grid Accent 6" w:semiHidden="0" w:uiPriority="62" w:unhideWhenUsed="0"/>
+    <w:lsdException w:name="Medium Shading 1 Accent 6" w:semiHidden="0" w:uiPriority="63" w:unhideWhenUsed="0"/>
+    <w:lsdException w:name="Medium Shading 2 Accent 6" w:semiHidden="0" w:uiPriority="64" w:unhideWhenUsed="0"/>
+    <w:lsdException w:name="Medium List 1 Accent 6" w:semiHidden="0" w:uiPriority="65" w:unhideWhenUsed="0"/>
+    <w:lsdException w:name="Medium List 2 Accent 6" w:semiHidden="0" w:uiPriority="66" w:unhideWhenUsed="0"/>
+    <w:lsdException w:name="Medium Grid 1 Accent 6" w:semiHidden="0" w:uiPriority="67" w:unhideWhenUsed="0"/>
+    <w:lsdException w:name="Medium Grid 2 Accent 6" w:semiHidden="0" w:uiPriority="68" w:unhideWhenUsed="0"/>
+    <w:lsdException w:name="Medium Grid 3 Accent 6" w:semiHidden="0" w:uiPriority="69" w:unhideWhenUsed="0"/>
+    <w:lsdException w:name="Dark List Accent 6" w:semiHidden="0" w:uiPriority="70" w:unhideWhenUsed="0"/>
+    <w:lsdException w:name="Colorful Shading Accent 6" w:semiHidden="0" w:uiPriority="71" w:unhideWhenUsed="0"/>
+    <w:lsdException w:name="Colorful List Accent 6" w:semiHidden="0" w:uiPriority="72" w:unhideWhenUsed="0"/>
+    <w:lsdException w:name="Colorful Grid Accent 6" w:semiHidden="0" w:uiPriority="73" w:unhideWhenUsed="0"/>
+    <w:lsdException w:name="Subtle Emphasis" w:semiHidden="0" w:uiPriority="19" w:unhideWhenUsed="0" w:qFormat="1"/>
+    <w:lsdException w:name="Intense Emphasis" w:semiHidden="0" w:uiPriority="21" w:unhideWhenUsed="0" w:qFormat="1"/>
+    <w:lsdException w:name="Subtle Reference" w:semiHidden="0" w:uiPriority="31" w:unhideWhenUsed="0" w:qFormat="1"/>
+    <w:lsdException w:name="Intense Reference" w:semiHidden="0" w:uiPriority="32" w:unhideWhenUsed="0" w:qFormat="1"/>
+    <w:lsdException w:name="Book Title" w:semiHidden="0" w:uiPriority="33" w:unhideWhenUsed="0" w:qFormat="1"/>
+    <w:lsdException w:name="Bibliography" w:uiPriority="37"/>
+    <w:lsdException w:name="TOC Heading" w:uiPriority="39" w:qFormat="1"/>
+  </w:latentStyles>
+  <w:style w:type="paragraph" w:default="1" w:styleId="Normal">
+    <w:name w:val="Normal"/>
+    <w:qFormat/>
+  </w:style>
+  <w:style w:type="character" w:default="1" w:styleId="DefaultParagraphFont">
+    <w:name w:val="Default Paragraph Font"/>
+    <w:uiPriority w:val="1"/>
+    <w:semiHidden/>
+    <w:unhideWhenUsed/>
+  </w:style>
+  <w:style w:type="table" w:default="1" w:styleId="TableNormal">
+    <w:name w:val="Normal Table"/>
+    <w:uiPriority w:val="99"/>
+    <w:semiHidden/>
+    <w:unhideWhenUsed/>
+    <w:tblPr>
+      <w:tblInd w:w="0" w:type="dxa"/>
+      <w:tblCellMar>
+        <w:top w:w="0" w:type="dxa"/>
+        <w:left w:w="108" w:type="dxa"/>
+        <w:bottom w:w="0" w:type="dxa"/>
+        <w:right w:w="108" w:type="dxa"/>
+      </w:tblCellMar>
+    </w:tblPr>
+  </w:style>
+  <w:style w:type="numbering" w:default="1" w:styleId="NoList">
+    <w:name w:val="No List"/>
+    <w:uiPriority w:val="99"/>
+    <w:semiHidden/>
+    <w:unhideWhenUsed/>
   </w:style>
 </w:styles>
 </file>
@@ -4840,7 +5066,7 @@
 </file>
 
 <file path=customXml/itemProps1.xml><?xml version="1.0" encoding="utf-8"?>
-<ds:datastoreItem xmlns:ds="http://schemas.openxmlformats.org/officeDocument/2006/customXml" ds:itemID="{523A2A0F-C529-4546-A706-67D0960A8996}">
+<ds:datastoreItem xmlns:ds="http://schemas.openxmlformats.org/officeDocument/2006/customXml" ds:itemID="{26439F5B-EC3B-9B41-84DF-FFCF42A5A4A3}">
   <ds:schemaRefs>
     <ds:schemaRef ds:uri="http://schemas.openxmlformats.org/officeDocument/2006/bibliography"/>
   </ds:schemaRefs>
@@ -4848,7 +5074,7 @@
 </file>
 
 <file path=customXml/itemProps2.xml><?xml version="1.0" encoding="utf-8"?>
-<ds:datastoreItem xmlns:ds="http://schemas.openxmlformats.org/officeDocument/2006/customXml" ds:itemID="{EA391695-F4DC-3A45-AE56-B32AC520CF5D}">
+<ds:datastoreItem xmlns:ds="http://schemas.openxmlformats.org/officeDocument/2006/customXml" ds:itemID="{C8A4AE2F-6A61-2F44-A576-8F588A814AE1}">
   <ds:schemaRefs>
     <ds:schemaRef ds:uri="http://schemas.openxmlformats.org/officeDocument/2006/bibliography"/>
   </ds:schemaRefs>

</xml_diff>